<commit_message>
Proyecto Final de Simulacion terminado.
</commit_message>
<xml_diff>
--- a/ProyectoFinalSimulacion/Docs/Social-Network-Report.docx
+++ b/ProyectoFinalSimulacion/Docs/Social-Network-Report.docx
@@ -2,153 +2,6 @@
 <file path=word/document.xml><?xml version="1.0" encoding="utf-8"?>
 <w:document xmlns:wpc="http://schemas.microsoft.com/office/word/2010/wordprocessingCanvas" xmlns:cx="http://schemas.microsoft.com/office/drawing/2014/chartex" xmlns:cx1="http://schemas.microsoft.com/office/drawing/2015/9/8/chartex" xmlns:cx2="http://schemas.microsoft.com/office/drawing/2015/10/21/chartex" xmlns:cx3="http://schemas.microsoft.com/office/drawing/2016/5/9/chartex" xmlns:cx4="http://schemas.microsoft.com/office/drawing/2016/5/10/chartex" xmlns:cx5="http://schemas.microsoft.com/office/drawing/2016/5/11/chartex" xmlns:cx6="http://schemas.microsoft.com/office/drawing/2016/5/12/chartex" xmlns:cx7="http://schemas.microsoft.com/office/drawing/2016/5/13/chartex" xmlns:cx8="http://schemas.microsoft.com/office/drawing/2016/5/14/chartex" xmlns:mc="http://schemas.openxmlformats.org/markup-compatibility/2006" xmlns:aink="http://schemas.microsoft.com/office/drawing/2016/ink" xmlns:am3d="http://schemas.microsoft.com/office/drawing/2017/model3d" xmlns:o="urn:schemas-microsoft-com:office:office" xmlns:r="http://schemas.openxmlformats.org/officeDocument/2006/relationships" xmlns:m="http://schemas.openxmlformats.org/officeDocument/2006/math" xmlns:v="urn:schemas-microsoft-com:vml" xmlns:wp14="http://schemas.microsoft.com/office/word/2010/wordprocessingDrawing" xmlns:wp="http://schemas.openxmlformats.org/drawingml/2006/wordprocessingDrawing" xmlns:w10="urn:schemas-microsoft-com:office:word" xmlns:w="http://schemas.openxmlformats.org/wordprocessingml/2006/main" xmlns:w14="http://schemas.microsoft.com/office/word/2010/wordml" xmlns:w15="http://schemas.microsoft.com/office/word/2012/wordml" xmlns:w16cid="http://schemas.microsoft.com/office/word/2016/wordml/cid" xmlns:w16se="http://schemas.microsoft.com/office/word/2015/wordml/symex" xmlns:wpg="http://schemas.microsoft.com/office/word/2010/wordprocessingGroup" xmlns:wpi="http://schemas.microsoft.com/office/word/2010/wordprocessingInk" xmlns:wne="http://schemas.microsoft.com/office/word/2006/wordml" xmlns:wps="http://schemas.microsoft.com/office/word/2010/wordprocessingShape" mc:Ignorable="w14 w15 w16se w16cid wp14">
   <w:body>
-    <w:p>
-      <w:r>
-        <w:t>##REPORTE DE ACTIVIDAD EN REDES SOCIALES##</w:t>
-      </w:r>
-    </w:p>
-    <w:p>
-      <w:r>
-        <w:t>--Reporte de Facebook --</w:t>
-      </w:r>
-    </w:p>
-    <w:p>
-      <w:r>
-        <w:t>Saray Bustillo</w:t>
-      </w:r>
-    </w:p>
-    <w:p>
-      <w:r>
-        <w:t>Nibby Ramire</w:t>
-      </w:r>
-    </w:p>
-    <w:p>
-      <w:r>
-        <w:t>1) Cley hrchis</w:t>
-      </w:r>
-    </w:p>
-    <w:p>
-      <w:r>
-        <w:t>Alejandro MeneE</w:t>
-      </w:r>
-    </w:p>
-    <w:p>
-      <w:r>
-        <w:t>Yelin Perez</w:t>
-      </w:r>
-    </w:p>
-    <w:p>
-      <w:r>
-        <w:t>Junior Brun</w:t>
-      </w:r>
-    </w:p>
-    <w:p>
-      <w:r>
-        <w:t>Damian Cevallos</w:t>
-      </w:r>
-    </w:p>
-    <w:p>
-      <w:r>
-        <w:t>Carlos Pillasagua</w:t>
-      </w:r>
-    </w:p>
-    <w:p>
-      <w:r>
-        <w:t>Ignacio Morat&amp;</w:t>
-      </w:r>
-    </w:p>
-    <w:p>
-      <w:r>
-        <w:t>Yeral Rodrigue</w:t>
-      </w:r>
-    </w:p>
-    <w:p>
-      <w:r>
-        <w:t>--REPORTE DE TWITTER--</w:t>
-      </w:r>
-    </w:p>
-    <w:p>
-      <w:r>
-        <w:t>Oscar @oscarp1530 • 2 ago.</w:t>
-      </w:r>
-    </w:p>
-    <w:p>
-      <w:r>
-        <w:t>Cantidad de comentarios: 1</w:t>
-      </w:r>
-    </w:p>
-    <w:p>
-      <w:r>
-        <w:t xml:space="preserve">USUARIOS: </w:t>
-      </w:r>
-    </w:p>
-    <w:p>
-      <w:r>
-        <w:t>hernan Leon @herle... •2 ago.</w:t>
-      </w:r>
-    </w:p>
-    <w:p/>
-    <w:p>
-      <w:r>
-        <w:t>*** Realizado por Hernan Leon, Oscar Pizarro, Byron Calva ***</w:t>
-      </w:r>
-    </w:p>
-    <w:p>
-      <w:r>
-        <w:t>##REPORTE DE ACTIVIDAD EN REDES SOCIALES##</w:t>
-      </w:r>
-    </w:p>
-    <w:p>
-      <w:r>
-        <w:t>--Reporte de Facebook --</w:t>
-      </w:r>
-    </w:p>
-    <w:p>
-      <w:r>
-        <w:t>Debltes de Ia historia</w:t>
-      </w:r>
-    </w:p>
-    <w:p>
-      <w:r>
-        <w:t>@ Vise por 1 persona</w:t>
-      </w:r>
-    </w:p>
-    <w:p>
-      <w:r>
-        <w:t>Neicer Navarrete</w:t>
-      </w:r>
-    </w:p>
-    <w:p>
-      <w:r>
-        <w:t>--REPORTE DE TWITTER--</w:t>
-      </w:r>
-    </w:p>
-    <w:p>
-      <w:r>
-        <w:t>1 Me gusta</w:t>
-      </w:r>
-    </w:p>
-    <w:p>
-      <w:r>
-        <w:t>Cantidad de comentarios: 1</w:t>
-      </w:r>
-    </w:p>
-    <w:p>
-      <w:r>
-        <w:t xml:space="preserve">USUARIOS: </w:t>
-      </w:r>
-    </w:p>
-    <w:p>
-      <w:r>
-        <w:t>Oscar @oscarp1530 • 2 ago.</w:t>
-      </w:r>
-    </w:p>
-    <w:p/>
-    <w:p>
-      <w:r>
-        <w:t>*** Realizado por Hernan Leon, Oscar Pizarro, Byron Calva ***</w:t>
-      </w:r>
-    </w:p>
     <w:p>
       <w:bookmarkStart w:id="0" w:name="_GoBack"/>
       <w:bookmarkEnd w:id="0"/>

</xml_diff>